<commit_message>
Simple and Multiple Linear Regression
</commit_message>
<xml_diff>
--- a/ML Algorithm Parameters and IMP interview questions.docx
+++ b/ML Algorithm Parameters and IMP interview questions.docx
@@ -73,7 +73,6 @@
         </w:rPr>
         <w:t xml:space="preserve"> </w:t>
       </w:r>
-      <w:proofErr w:type="spellStart"/>
       <w:r>
         <w:rPr>
           <w:rFonts w:ascii="Segoe UI" w:eastAsia="Times New Roman" w:hAnsi="Segoe UI" w:cs="Segoe UI"/>
@@ -83,9 +82,8 @@
           <w:sz w:val="24"/>
           <w:szCs w:val="24"/>
         </w:rPr>
-        <w:t>fit_</w:t>
-      </w:r>
-      <w:proofErr w:type="gramStart"/>
+        <w:t>fit_intercept</w:t>
+      </w:r>
       <w:r>
         <w:rPr>
           <w:rFonts w:ascii="Segoe UI" w:eastAsia="Times New Roman" w:hAnsi="Segoe UI" w:cs="Segoe UI"/>
@@ -95,33 +93,8 @@
           <w:sz w:val="24"/>
           <w:szCs w:val="24"/>
         </w:rPr>
-        <w:t>intercept</w:t>
-      </w:r>
-      <w:proofErr w:type="spellEnd"/>
-      <w:r>
-        <w:rPr>
-          <w:rFonts w:ascii="Segoe UI" w:eastAsia="Times New Roman" w:hAnsi="Segoe UI" w:cs="Segoe UI"/>
-          <w:b/>
-          <w:bCs/>
-          <w:color w:val="212529"/>
-          <w:sz w:val="24"/>
-          <w:szCs w:val="24"/>
-        </w:rPr>
-        <w:t xml:space="preserve"> :</w:t>
-      </w:r>
-      <w:proofErr w:type="gramEnd"/>
-      <w:r>
-        <w:rPr>
-          <w:rFonts w:ascii="Segoe UI" w:eastAsia="Times New Roman" w:hAnsi="Segoe UI" w:cs="Segoe UI"/>
-          <w:b/>
-          <w:bCs/>
-          <w:color w:val="212529"/>
-          <w:sz w:val="24"/>
-          <w:szCs w:val="24"/>
-        </w:rPr>
-        <w:t xml:space="preserve"> </w:t>
-      </w:r>
-      <w:proofErr w:type="spellStart"/>
+        <w:t xml:space="preserve"> : </w:t>
+      </w:r>
       <w:r>
         <w:rPr>
           <w:rFonts w:ascii="Segoe UI" w:eastAsia="Times New Roman" w:hAnsi="Segoe UI" w:cs="Segoe UI"/>
@@ -133,21 +106,7 @@
           <w:sz w:val="24"/>
           <w:szCs w:val="24"/>
         </w:rPr>
-        <w:t>bool</w:t>
-      </w:r>
-      <w:proofErr w:type="spellEnd"/>
-      <w:r>
-        <w:rPr>
-          <w:rFonts w:ascii="Segoe UI" w:eastAsia="Times New Roman" w:hAnsi="Segoe UI" w:cs="Segoe UI"/>
-          <w:b/>
-          <w:bCs/>
-          <w:i/>
-          <w:iCs/>
-          <w:color w:val="212529"/>
-          <w:sz w:val="24"/>
-          <w:szCs w:val="24"/>
-        </w:rPr>
-        <w:t>, default=True</w:t>
+        <w:t>bool, default=True</w:t>
       </w:r>
     </w:p>
     <w:p>
@@ -174,42 +133,103 @@
     </w:p>
     <w:p>
       <w:pPr>
-        <w:rPr>
-          <w:sz w:val="30"/>
-          <w:szCs w:val="30"/>
-        </w:rPr>
-      </w:pPr>
-      <w:r>
-        <w:rPr>
-          <w:sz w:val="30"/>
-          <w:szCs w:val="30"/>
-        </w:rPr>
-        <w:t xml:space="preserve">Ideally we should use the </w:t>
-      </w:r>
-      <w:proofErr w:type="spellStart"/>
-      <w:r>
-        <w:rPr>
-          <w:sz w:val="30"/>
-          <w:szCs w:val="30"/>
-        </w:rPr>
-        <w:t>fit_intercept</w:t>
-      </w:r>
-      <w:proofErr w:type="spellEnd"/>
-      <w:r>
-        <w:rPr>
-          <w:sz w:val="30"/>
-          <w:szCs w:val="30"/>
-        </w:rPr>
-        <w:t xml:space="preserve"> also plays important role.</w:t>
-      </w:r>
-    </w:p>
-    <w:p>
-      <w:pPr>
-        <w:rPr>
-          <w:sz w:val="30"/>
-          <w:szCs w:val="30"/>
-        </w:rPr>
-      </w:pPr>
+        <w:shd w:val="clear" w:color="auto" w:fill="FFFFFF"/>
+        <w:spacing w:after="100" w:afterAutospacing="1" w:line="240" w:lineRule="auto"/>
+        <w:rPr>
+          <w:rFonts w:ascii="Segoe UI" w:eastAsia="Times New Roman" w:hAnsi="Segoe UI" w:cs="Segoe UI"/>
+          <w:color w:val="212529"/>
+          <w:sz w:val="24"/>
+          <w:szCs w:val="24"/>
+        </w:rPr>
+      </w:pPr>
+      <w:r>
+        <w:rPr>
+          <w:rFonts w:ascii="Segoe UI" w:eastAsia="Times New Roman" w:hAnsi="Segoe UI" w:cs="Segoe UI"/>
+          <w:color w:val="212529"/>
+          <w:sz w:val="24"/>
+          <w:szCs w:val="24"/>
+        </w:rPr>
+        <w:t xml:space="preserve">2. </w:t>
+      </w:r>
+      <w:r>
+        <w:rPr>
+          <w:rFonts w:ascii="Segoe UI" w:eastAsia="Times New Roman" w:hAnsi="Segoe UI" w:cs="Segoe UI"/>
+          <w:color w:val="212529"/>
+          <w:sz w:val="24"/>
+          <w:szCs w:val="24"/>
+        </w:rPr>
+        <w:t>normalize : bool, default=False</w:t>
+      </w:r>
+      <w:r>
+        <w:rPr>
+          <w:rFonts w:ascii="Segoe UI" w:eastAsia="Times New Roman" w:hAnsi="Segoe UI" w:cs="Segoe UI"/>
+          <w:color w:val="212529"/>
+          <w:sz w:val="24"/>
+          <w:szCs w:val="24"/>
+        </w:rPr>
+        <w:br/>
+        <w:t>    This parameter is ignored when fit_intercept is set to False. If True, the regressors X will be normalized before regression by subtracting the mean and dividing by the l2-norm. If you wish to standardize, please use ~sklearn.preprocessing.StandardScaler before calling fit on an estimator with normalize=False.</w:t>
+      </w:r>
+    </w:p>
+    <w:p>
+      <w:pPr>
+        <w:rPr>
+          <w:sz w:val="30"/>
+          <w:szCs w:val="30"/>
+        </w:rPr>
+      </w:pPr>
+      <w:r>
+        <w:rPr>
+          <w:sz w:val="30"/>
+          <w:szCs w:val="30"/>
+        </w:rPr>
+        <w:t>Ideally we should use the fit_intercept also plays important role.</w:t>
+      </w:r>
+    </w:p>
+    <w:p>
+      <w:pPr>
+        <w:rPr>
+          <w:sz w:val="30"/>
+          <w:szCs w:val="30"/>
+        </w:rPr>
+      </w:pPr>
+    </w:p>
+    <w:p>
+      <w:pPr>
+        <w:rPr>
+          <w:sz w:val="30"/>
+          <w:szCs w:val="30"/>
+        </w:rPr>
+      </w:pPr>
+      <w:r>
+        <w:rPr>
+          <w:sz w:val="30"/>
+          <w:szCs w:val="30"/>
+        </w:rPr>
+        <w:t>Random_state-Train Test Split</w:t>
+      </w:r>
+    </w:p>
+    <w:p>
+      <w:pPr>
+        <w:rPr>
+          <w:sz w:val="30"/>
+          <w:szCs w:val="30"/>
+        </w:rPr>
+      </w:pPr>
+      <w:r>
+        <w:rPr>
+          <w:sz w:val="30"/>
+          <w:szCs w:val="30"/>
+        </w:rPr>
+        <w:t>Controls the shuffling applied to the data before applying the split. Pass an int for reproducible output across multiple function calls</w:t>
+      </w:r>
+      <w:r>
+        <w:rPr>
+          <w:sz w:val="30"/>
+          <w:szCs w:val="30"/>
+        </w:rPr>
+        <w:t>.</w:t>
+      </w:r>
     </w:p>
     <w:p>
       <w:pPr>
@@ -239,178 +259,188 @@
           <w:szCs w:val="30"/>
         </w:rPr>
         <w:t>s</w:t>
+      </w:r>
+      <w:r>
+        <w:rPr>
+          <w:sz w:val="30"/>
+          <w:szCs w:val="30"/>
+        </w:rPr>
+        <w:t>-</w:t>
+      </w:r>
+    </w:p>
+    <w:p>
+      <w:pPr>
+        <w:rPr>
+          <w:sz w:val="30"/>
+          <w:szCs w:val="30"/>
+        </w:rPr>
+      </w:pPr>
+      <w:r>
+        <w:rPr>
+          <w:sz w:val="30"/>
+          <w:szCs w:val="30"/>
+        </w:rPr>
+        <w:t>A) Do we have to standardize or normalize the data</w:t>
+      </w:r>
+      <w:r>
+        <w:rPr>
+          <w:sz w:val="30"/>
+          <w:szCs w:val="30"/>
+        </w:rPr>
+        <w:t xml:space="preserve"> in linear regression</w:t>
+      </w:r>
+      <w:r>
+        <w:rPr>
+          <w:sz w:val="30"/>
+          <w:szCs w:val="30"/>
+        </w:rPr>
+        <w:t>?</w:t>
+      </w:r>
+    </w:p>
+    <w:p>
+      <w:pPr>
+        <w:rPr>
+          <w:sz w:val="30"/>
+          <w:szCs w:val="30"/>
+        </w:rPr>
+      </w:pPr>
+      <w:r>
+        <w:rPr>
+          <w:sz w:val="30"/>
+          <w:szCs w:val="30"/>
+        </w:rPr>
+        <w:sym w:font="Wingdings" w:char="F0E0"/>
+      </w:r>
+      <w:r>
+        <w:rPr>
+          <w:sz w:val="30"/>
+          <w:szCs w:val="30"/>
+        </w:rPr>
+        <w:t xml:space="preserve"> In linear regression gradient descent is formed so we are supposed to standardize the data. For standardization we use standard scalar.</w:t>
+      </w:r>
+    </w:p>
+    <w:p>
+      <w:pPr>
+        <w:rPr>
+          <w:sz w:val="30"/>
+          <w:szCs w:val="30"/>
+        </w:rPr>
+      </w:pPr>
+      <w:r>
+        <w:rPr>
+          <w:sz w:val="30"/>
+          <w:szCs w:val="30"/>
+        </w:rPr>
+        <w:t>Std value=(value-mean)/std deviation</w:t>
+      </w:r>
+    </w:p>
+    <w:p>
+      <w:pPr>
+        <w:rPr>
+          <w:sz w:val="30"/>
+          <w:szCs w:val="30"/>
+        </w:rPr>
+      </w:pPr>
+      <w:r>
+        <w:rPr>
+          <w:sz w:val="30"/>
+          <w:szCs w:val="30"/>
+        </w:rPr>
+        <w:t>If we don’t do standardization then independent feature can have any high value which will take long time to reach global minima.</w:t>
+      </w:r>
+    </w:p>
+    <w:p>
+      <w:pPr>
+        <w:rPr>
+          <w:sz w:val="30"/>
+          <w:szCs w:val="30"/>
+        </w:rPr>
+      </w:pPr>
+    </w:p>
+    <w:p>
+      <w:pPr>
+        <w:rPr>
+          <w:sz w:val="30"/>
+          <w:szCs w:val="30"/>
+        </w:rPr>
+      </w:pPr>
+      <w:r>
+        <w:rPr>
+          <w:sz w:val="30"/>
+          <w:szCs w:val="30"/>
+        </w:rPr>
+        <w:lastRenderedPageBreak/>
+        <w:t>B) How can we do hyperparameter tuning in linear regression?</w:t>
+      </w:r>
+    </w:p>
+    <w:p>
+      <w:pPr>
+        <w:rPr>
+          <w:sz w:val="30"/>
+          <w:szCs w:val="30"/>
+        </w:rPr>
+      </w:pPr>
+      <w:r>
+        <w:rPr>
+          <w:sz w:val="30"/>
+          <w:szCs w:val="30"/>
+        </w:rPr>
+        <w:sym w:font="Wingdings" w:char="F0E0"/>
+      </w:r>
+      <w:r>
+        <w:rPr>
+          <w:sz w:val="30"/>
+          <w:szCs w:val="30"/>
+        </w:rPr>
+        <w:t xml:space="preserve"> As we could see very few parameters are there in linear regression either we can directly go for ridge, lasso, elasticNet which are upgrades of linear regression. Or we can use cross validation with pure models. </w:t>
+      </w:r>
+    </w:p>
+    <w:p>
+      <w:pPr>
+        <w:rPr>
+          <w:sz w:val="30"/>
+          <w:szCs w:val="30"/>
+        </w:rPr>
+      </w:pPr>
+    </w:p>
+    <w:p>
+      <w:pPr>
+        <w:rPr>
+          <w:sz w:val="30"/>
+          <w:szCs w:val="30"/>
+        </w:rPr>
+      </w:pPr>
+      <w:r>
+        <w:rPr>
+          <w:sz w:val="30"/>
+          <w:szCs w:val="30"/>
+        </w:rPr>
+        <w:t>C) Why we do transform on test data but fit_transform on training data?</w:t>
+      </w:r>
+    </w:p>
+    <w:p>
+      <w:pPr>
+        <w:rPr>
+          <w:sz w:val="30"/>
+          <w:szCs w:val="30"/>
+        </w:rPr>
+      </w:pPr>
+      <w:r>
+        <w:rPr>
+          <w:sz w:val="30"/>
+          <w:szCs w:val="30"/>
+        </w:rPr>
+        <w:sym w:font="Wingdings" w:char="F0E0"/>
+      </w:r>
+      <w:r>
+        <w:rPr>
+          <w:sz w:val="30"/>
+          <w:szCs w:val="30"/>
+        </w:rPr>
+        <w:t xml:space="preserve"> fit_transform is applied to test data to it will calculate mean and std dev for train data and transform it. Now same mean and std dev should be used for test data so only transform will be done. If we do fit on test data then information about test data will be leaked and this should not happen.</w:t>
       </w:r>
       <w:bookmarkStart w:id="0" w:name="_GoBack"/>
       <w:bookmarkEnd w:id="0"/>
-      <w:r>
-        <w:rPr>
-          <w:sz w:val="30"/>
-          <w:szCs w:val="30"/>
-        </w:rPr>
-        <w:t>-</w:t>
-      </w:r>
-    </w:p>
-    <w:p>
-      <w:pPr>
-        <w:rPr>
-          <w:sz w:val="30"/>
-          <w:szCs w:val="30"/>
-        </w:rPr>
-      </w:pPr>
-      <w:r>
-        <w:rPr>
-          <w:sz w:val="30"/>
-          <w:szCs w:val="30"/>
-        </w:rPr>
-        <w:t>A) Do we have to standardize or normalize the data?</w:t>
-      </w:r>
-    </w:p>
-    <w:p>
-      <w:pPr>
-        <w:rPr>
-          <w:sz w:val="30"/>
-          <w:szCs w:val="30"/>
-        </w:rPr>
-      </w:pPr>
-      <w:r>
-        <w:rPr>
-          <w:sz w:val="30"/>
-          <w:szCs w:val="30"/>
-        </w:rPr>
-        <w:sym w:font="Wingdings" w:char="F0E0"/>
-      </w:r>
-      <w:r>
-        <w:rPr>
-          <w:sz w:val="30"/>
-          <w:szCs w:val="30"/>
-        </w:rPr>
-        <w:t xml:space="preserve"> In linear regression gradient descent is formed so we are supposed to standardize the data. For standardization we use standard scalar.</w:t>
-      </w:r>
-    </w:p>
-    <w:p>
-      <w:pPr>
-        <w:rPr>
-          <w:sz w:val="30"/>
-          <w:szCs w:val="30"/>
-        </w:rPr>
-      </w:pPr>
-      <w:proofErr w:type="spellStart"/>
-      <w:r>
-        <w:rPr>
-          <w:sz w:val="30"/>
-          <w:szCs w:val="30"/>
-        </w:rPr>
-        <w:t>Std</w:t>
-      </w:r>
-      <w:proofErr w:type="spellEnd"/>
-      <w:r>
-        <w:rPr>
-          <w:sz w:val="30"/>
-          <w:szCs w:val="30"/>
-        </w:rPr>
-        <w:t xml:space="preserve"> value</w:t>
-      </w:r>
-      <w:proofErr w:type="gramStart"/>
-      <w:r>
-        <w:rPr>
-          <w:sz w:val="30"/>
-          <w:szCs w:val="30"/>
-        </w:rPr>
-        <w:t>=(</w:t>
-      </w:r>
-      <w:proofErr w:type="gramEnd"/>
-      <w:r>
-        <w:rPr>
-          <w:sz w:val="30"/>
-          <w:szCs w:val="30"/>
-        </w:rPr>
-        <w:t>value-mean)/</w:t>
-      </w:r>
-      <w:proofErr w:type="spellStart"/>
-      <w:r>
-        <w:rPr>
-          <w:sz w:val="30"/>
-          <w:szCs w:val="30"/>
-        </w:rPr>
-        <w:t>std</w:t>
-      </w:r>
-      <w:proofErr w:type="spellEnd"/>
-      <w:r>
-        <w:rPr>
-          <w:sz w:val="30"/>
-          <w:szCs w:val="30"/>
-        </w:rPr>
-        <w:t xml:space="preserve"> deviation</w:t>
-      </w:r>
-    </w:p>
-    <w:p>
-      <w:pPr>
-        <w:rPr>
-          <w:sz w:val="30"/>
-          <w:szCs w:val="30"/>
-        </w:rPr>
-      </w:pPr>
-      <w:r>
-        <w:rPr>
-          <w:sz w:val="30"/>
-          <w:szCs w:val="30"/>
-        </w:rPr>
-        <w:t xml:space="preserve">B) How can we do </w:t>
-      </w:r>
-      <w:proofErr w:type="spellStart"/>
-      <w:r>
-        <w:rPr>
-          <w:sz w:val="30"/>
-          <w:szCs w:val="30"/>
-        </w:rPr>
-        <w:t>hyperparameter</w:t>
-      </w:r>
-      <w:proofErr w:type="spellEnd"/>
-      <w:r>
-        <w:rPr>
-          <w:sz w:val="30"/>
-          <w:szCs w:val="30"/>
-        </w:rPr>
-        <w:t xml:space="preserve"> tuning in linear regression?</w:t>
-      </w:r>
-    </w:p>
-    <w:p>
-      <w:pPr>
-        <w:rPr>
-          <w:sz w:val="30"/>
-          <w:szCs w:val="30"/>
-        </w:rPr>
-      </w:pPr>
-      <w:r>
-        <w:rPr>
-          <w:sz w:val="30"/>
-          <w:szCs w:val="30"/>
-        </w:rPr>
-        <w:sym w:font="Wingdings" w:char="F0E0"/>
-      </w:r>
-      <w:r>
-        <w:rPr>
-          <w:sz w:val="30"/>
-          <w:szCs w:val="30"/>
-        </w:rPr>
-        <w:t xml:space="preserve"> As we could see very few parameters are there in linear regression either we can directly go for ridge, lasso, </w:t>
-      </w:r>
-      <w:proofErr w:type="spellStart"/>
-      <w:r>
-        <w:rPr>
-          <w:sz w:val="30"/>
-          <w:szCs w:val="30"/>
-        </w:rPr>
-        <w:t>elasticNet</w:t>
-      </w:r>
-      <w:proofErr w:type="spellEnd"/>
-      <w:r>
-        <w:rPr>
-          <w:sz w:val="30"/>
-          <w:szCs w:val="30"/>
-        </w:rPr>
-        <w:t xml:space="preserve"> which are upgrades of linear regression. Or we can use cross validation with pure models. </w:t>
-      </w:r>
     </w:p>
     <w:sectPr>
       <w:pgSz w:w="12240" w:h="15840"/>
@@ -875,6 +905,19 @@
       <w:szCs w:val="24"/>
     </w:rPr>
   </w:style>
+  <w:style w:type="character" w:styleId="HTMLCode">
+    <w:name w:val="HTML Code"/>
+    <w:basedOn w:val="DefaultParagraphFont"/>
+    <w:uiPriority w:val="99"/>
+    <w:semiHidden/>
+    <w:unhideWhenUsed/>
+    <w:rsid w:val="00C360A4"/>
+    <w:rPr>
+      <w:rFonts w:ascii="Courier New" w:eastAsia="Times New Roman" w:hAnsi="Courier New" w:cs="Courier New"/>
+      <w:sz w:val="20"/>
+      <w:szCs w:val="20"/>
+    </w:rPr>
+  </w:style>
 </w:styles>
 </file>
 

</xml_diff>